<commit_message>
added saws, rockets and documentation
</commit_message>
<xml_diff>
--- a/Doku.docx
+++ b/Doku.docx
@@ -29,6 +29,53 @@
       </w:r>
       <w:r>
         <w:t xml:space="preserve"> Game</w:t>
+      </w:r>
+    </w:p>
+    <w:p>
+      <w:r>
+        <w:t>Spielbeschreibung:</w:t>
+      </w:r>
+    </w:p>
+    <w:p>
+      <w:r>
+        <w:t xml:space="preserve">Steuerung: Bewegung nur auf der X-Achse durch Rotation des Controllers, </w:t>
+      </w:r>
+      <w:r>
+        <w:t>minimale zu maximaler Geschwindigkeit durch Rotation des Controllers von 0</w:t>
+      </w:r>
+      <w:r>
+        <w:t>°</w:t>
+      </w:r>
+      <w:r>
+        <w:t xml:space="preserve"> bis 90</w:t>
+      </w:r>
+      <w:r>
+        <w:t>°</w:t>
+      </w:r>
+      <w:r>
+        <w:t xml:space="preserve"> bzw. 0</w:t>
+      </w:r>
+      <w:r>
+        <w:t>°</w:t>
+      </w:r>
+      <w:r>
+        <w:t xml:space="preserve"> bis -90</w:t>
+      </w:r>
+      <w:r>
+        <w:t>°</w:t>
+      </w:r>
+      <w:r>
+        <w:t>.</w:t>
+      </w:r>
+    </w:p>
+    <w:p>
+      <w:r>
+        <w:t>Spieleranzahl: 1 – mehrere</w:t>
+      </w:r>
+    </w:p>
+    <w:p>
+      <w:r>
+        <w:t>Interaktionsweise: keine</w:t>
       </w:r>
     </w:p>
     <w:p>
@@ -45,7 +92,13 @@
         </w:numPr>
       </w:pPr>
       <w:r>
-        <w:t>Ausweichen von Meteoriten</w:t>
+        <w:t>Ausweichen vo</w:t>
+      </w:r>
+      <w:r>
+        <w:t>r</w:t>
+      </w:r>
+      <w:r>
+        <w:t xml:space="preserve"> Meteoriten</w:t>
       </w:r>
     </w:p>
     <w:p>
@@ -57,21 +110,7 @@
         </w:numPr>
       </w:pPr>
       <w:r>
-        <w:t>Aufsammeln von Pickups</w:t>
-      </w:r>
-    </w:p>
-    <w:p/>
-    <w:p>
-      <w:pPr>
-        <w:pStyle w:val="berschrift4"/>
-      </w:pPr>
-      <w:r>
-        <w:t>Shooter Game</w:t>
-      </w:r>
-    </w:p>
-    <w:p>
-      <w:r>
-        <w:t>Bewegung gefördert durch:</w:t>
+        <w:t>Ausweichen vor Raketen die die Spielerposition verfolgen</w:t>
       </w:r>
     </w:p>
     <w:p>
@@ -83,15 +122,52 @@
         </w:numPr>
       </w:pPr>
       <w:r>
-        <w:t xml:space="preserve">Begrenzte Munition und somit Zwang zum </w:t>
-      </w:r>
-      <w:proofErr w:type="spellStart"/>
-      <w:r>
-        <w:t>suchen</w:t>
-      </w:r>
-      <w:proofErr w:type="spellEnd"/>
-      <w:r>
-        <w:t xml:space="preserve"> von Pickups</w:t>
+        <w:t>Aufsammeln von Pickups</w:t>
+      </w:r>
+    </w:p>
+    <w:p/>
+    <w:p>
+      <w:pPr>
+        <w:pStyle w:val="berschrift4"/>
+      </w:pPr>
+      <w:r>
+        <w:t>Shooter Game</w:t>
+      </w:r>
+    </w:p>
+    <w:p>
+      <w:r>
+        <w:t>Spielbeschreibung:</w:t>
+      </w:r>
+    </w:p>
+    <w:p>
+      <w:r>
+        <w:t xml:space="preserve">Steuerung: </w:t>
+      </w:r>
+      <w:r>
+        <w:t xml:space="preserve">Bewegung direkt durch </w:t>
+      </w:r>
+      <w:proofErr w:type="spellStart"/>
+      <w:r>
+        <w:t>Closest</w:t>
+      </w:r>
+      <w:proofErr w:type="spellEnd"/>
+      <w:r>
+        <w:t xml:space="preserve"> Position auf der Säule zum Controller, Geschwindigkeit ist allerdings limitiert, Drehung der Zielrichtung durch Rotation des Controllers um 360°.</w:t>
+      </w:r>
+    </w:p>
+    <w:p>
+      <w:r>
+        <w:t>Spieleranzahl: 2 – mehrere</w:t>
+      </w:r>
+    </w:p>
+    <w:p>
+      <w:r>
+        <w:t>Interaktionsweise: Konkurrenz</w:t>
+      </w:r>
+    </w:p>
+    <w:p>
+      <w:r>
+        <w:t>Bewegung gefördert durch:</w:t>
       </w:r>
     </w:p>
     <w:p>
@@ -103,24 +179,15 @@
         </w:numPr>
       </w:pPr>
       <w:r>
-        <w:t>Raketen die Spieler automatisch verfolgen</w:t>
-      </w:r>
-    </w:p>
-    <w:p/>
-    <w:p>
-      <w:pPr>
-        <w:pStyle w:val="berschrift4"/>
-      </w:pPr>
-      <w:r>
-        <w:t>Jump</w:t>
-      </w:r>
-      <w:r>
-        <w:t xml:space="preserve"> Game</w:t>
-      </w:r>
-    </w:p>
-    <w:p>
-      <w:r>
-        <w:t>Bewegung gefördert durch:</w:t>
+        <w:t xml:space="preserve">Begrenzte Munition und somit Zwang zum </w:t>
+      </w:r>
+      <w:proofErr w:type="spellStart"/>
+      <w:r>
+        <w:t>suchen</w:t>
+      </w:r>
+      <w:proofErr w:type="spellEnd"/>
+      <w:r>
+        <w:t xml:space="preserve"> von Pickups</w:t>
       </w:r>
     </w:p>
     <w:p>
@@ -132,8 +199,16 @@
         </w:numPr>
       </w:pPr>
       <w:r>
-        <w:t>Die Strecke zum nächsten Plattform-Nachladepunkt muss mit begrenzter Anzahl an Plattformen überwunden werden</w:t>
-      </w:r>
+        <w:t>Verstecken</w:t>
+      </w:r>
+      <w:r>
+        <w:t xml:space="preserve"> hinter Hindernissen auf der </w:t>
+      </w:r>
+      <w:proofErr w:type="spellStart"/>
+      <w:r>
+        <w:t>Map</w:t>
+      </w:r>
+      <w:proofErr w:type="spellEnd"/>
     </w:p>
     <w:p>
       <w:pPr>
@@ -144,9 +219,100 @@
         </w:numPr>
       </w:pPr>
       <w:r>
+        <w:t>Raketen die Spieler automatisch verfolgen</w:t>
+      </w:r>
+    </w:p>
+    <w:p/>
+    <w:p>
+      <w:pPr>
+        <w:pStyle w:val="berschrift4"/>
+      </w:pPr>
+      <w:r>
+        <w:t>Jump</w:t>
+      </w:r>
+      <w:r>
+        <w:t xml:space="preserve"> Game</w:t>
+      </w:r>
+    </w:p>
+    <w:p>
+      <w:r>
+        <w:t>Spielbeschreibung:</w:t>
+      </w:r>
+    </w:p>
+    <w:p>
+      <w:r>
+        <w:t xml:space="preserve">Steuerung: </w:t>
+      </w:r>
+      <w:r>
+        <w:t xml:space="preserve">Jump-Player springt automatisch, Steuerung nur auf der X-Achse direkt bestimmt durch </w:t>
+      </w:r>
+      <w:proofErr w:type="spellStart"/>
+      <w:r>
+        <w:t>Closest</w:t>
+      </w:r>
+      <w:proofErr w:type="spellEnd"/>
+      <w:r>
+        <w:t xml:space="preserve"> Position auf der Säule zum Controller</w:t>
+      </w:r>
+    </w:p>
+    <w:p>
+      <w:r>
+        <w:t>Spieleranzahl: 2 – mehrere</w:t>
+      </w:r>
+    </w:p>
+    <w:p>
+      <w:r>
+        <w:t>Interaktionsweise: Kollaboration</w:t>
+      </w:r>
+    </w:p>
+    <w:p>
+      <w:r>
+        <w:t>Bewegung gefördert durch:</w:t>
+      </w:r>
+    </w:p>
+    <w:p>
+      <w:pPr>
+        <w:pStyle w:val="Listenabsatz"/>
+        <w:numPr>
+          <w:ilvl w:val="0"/>
+          <w:numId w:val="1"/>
+        </w:numPr>
+      </w:pPr>
+      <w:r>
+        <w:t>Die Strecke zum nächsten Plattform-Nachladepunkt muss mit begrenzter Anzahl an Plattformen überwunden werden</w:t>
+      </w:r>
+    </w:p>
+    <w:p>
+      <w:pPr>
+        <w:pStyle w:val="Listenabsatz"/>
+        <w:numPr>
+          <w:ilvl w:val="0"/>
+          <w:numId w:val="1"/>
+        </w:numPr>
+      </w:pPr>
+      <w:r>
         <w:t>Hindernisse zwingen dazu, größere Sprünge zu vollziehen</w:t>
       </w:r>
     </w:p>
+    <w:p>
+      <w:pPr>
+        <w:pStyle w:val="Listenabsatz"/>
+        <w:numPr>
+          <w:ilvl w:val="0"/>
+          <w:numId w:val="1"/>
+        </w:numPr>
+      </w:pPr>
+      <w:r>
+        <w:lastRenderedPageBreak/>
+        <w:t xml:space="preserve">Sich </w:t>
+      </w:r>
+      <w:r>
+        <w:t xml:space="preserve">auf festgelegten Strecken </w:t>
+      </w:r>
+      <w:r>
+        <w:t>bewegende Sägeblätter erzeugen an bestimmten Stellen Zeitdruck</w:t>
+      </w:r>
+    </w:p>
     <w:p/>
     <w:p>
       <w:pPr>
@@ -300,35 +466,17 @@
     <w:p>
       <w:pPr>
         <w:pStyle w:val="berschrift1"/>
-        <w:rPr>
-          <w:lang w:val="en-GB"/>
-        </w:rPr>
-      </w:pPr>
-      <w:r>
-        <w:rPr>
-          <w:lang w:val="en-GB"/>
-        </w:rPr>
+      </w:pPr>
+      <w:r>
         <w:t>Game Menu</w:t>
       </w:r>
     </w:p>
     <w:p>
       <w:pPr>
         <w:pStyle w:val="berschrift4"/>
-        <w:rPr>
-          <w:lang w:val="en-GB"/>
-        </w:rPr>
-      </w:pPr>
-      <w:r>
-        <w:rPr>
-          <w:lang w:val="en-GB"/>
-        </w:rPr>
-        <w:t>Q</w:t>
-      </w:r>
-      <w:r>
-        <w:rPr>
-          <w:lang w:val="en-GB"/>
-        </w:rPr>
-        <w:t>uick Menu</w:t>
+      </w:pPr>
+      <w:r>
+        <w:t>Quick Menu</w:t>
       </w:r>
     </w:p>
     <w:p>
@@ -399,16 +547,15 @@
     <w:p>
       <w:pPr>
         <w:pStyle w:val="berschrift1"/>
-        <w:rPr>
-          <w:lang w:val="en-GB"/>
-        </w:rPr>
-      </w:pPr>
-      <w:r>
-        <w:rPr>
-          <w:lang w:val="en-GB"/>
-        </w:rPr>
-        <w:t>Button Press Detection</w:t>
-      </w:r>
+      </w:pPr>
+      <w:r>
+        <w:t xml:space="preserve">Button Press </w:t>
+      </w:r>
+      <w:proofErr w:type="spellStart"/>
+      <w:r>
+        <w:t>Detection</w:t>
+      </w:r>
+      <w:proofErr w:type="spellEnd"/>
     </w:p>
     <w:p>
       <w:r>

</xml_diff>

<commit_message>
added platform counter and platform pickup, updated doku
</commit_message>
<xml_diff>
--- a/Doku.docx
+++ b/Doku.docx
@@ -2,6 +2,72 @@
 <file path=word/document.xml><?xml version="1.0" encoding="utf-8"?>
 <w:document xmlns:wpc="http://schemas.microsoft.com/office/word/2010/wordprocessingCanvas" xmlns:cx="http://schemas.microsoft.com/office/drawing/2014/chartex" xmlns:cx1="http://schemas.microsoft.com/office/drawing/2015/9/8/chartex" xmlns:cx2="http://schemas.microsoft.com/office/drawing/2015/10/21/chartex" xmlns:cx3="http://schemas.microsoft.com/office/drawing/2016/5/9/chartex" xmlns:cx4="http://schemas.microsoft.com/office/drawing/2016/5/10/chartex" xmlns:cx5="http://schemas.microsoft.com/office/drawing/2016/5/11/chartex" xmlns:cx6="http://schemas.microsoft.com/office/drawing/2016/5/12/chartex" xmlns:cx7="http://schemas.microsoft.com/office/drawing/2016/5/13/chartex" xmlns:cx8="http://schemas.microsoft.com/office/drawing/2016/5/14/chartex" xmlns:mc="http://schemas.openxmlformats.org/markup-compatibility/2006" xmlns:aink="http://schemas.microsoft.com/office/drawing/2016/ink" xmlns:am3d="http://schemas.microsoft.com/office/drawing/2017/model3d" xmlns:o="urn:schemas-microsoft-com:office:office" xmlns:oel="http://schemas.microsoft.com/office/2019/extlst" xmlns:r="http://schemas.openxmlformats.org/officeDocument/2006/relationships" xmlns:m="http://schemas.openxmlformats.org/officeDocument/2006/math" xmlns:v="urn:schemas-microsoft-com:vml" xmlns:wp14="http://schemas.microsoft.com/office/word/2010/wordprocessingDrawing" xmlns:wp="http://schemas.openxmlformats.org/drawingml/2006/wordprocessingDrawing" xmlns:w10="urn:schemas-microsoft-com:office:word" xmlns:w="http://schemas.openxmlformats.org/wordprocessingml/2006/main" xmlns:w14="http://schemas.microsoft.com/office/word/2010/wordml" xmlns:w15="http://schemas.microsoft.com/office/word/2012/wordml" xmlns:w16cex="http://schemas.microsoft.com/office/word/2018/wordml/cex" xmlns:w16cid="http://schemas.microsoft.com/office/word/2016/wordml/cid" xmlns:w16="http://schemas.microsoft.com/office/word/2018/wordml" xmlns:w16sdtdh="http://schemas.microsoft.com/office/word/2020/wordml/sdtdatahash" xmlns:w16se="http://schemas.microsoft.com/office/word/2015/wordml/symex" xmlns:wpg="http://schemas.microsoft.com/office/word/2010/wordprocessingGroup" xmlns:wpi="http://schemas.microsoft.com/office/word/2010/wordprocessingInk" xmlns:wne="http://schemas.microsoft.com/office/word/2006/wordml" xmlns:wps="http://schemas.microsoft.com/office/word/2010/wordprocessingShape" mc:Ignorable="w14 w15 w16se w16cid w16 w16cex w16sdtdh wp14">
   <w:body>
+    <w:p>
+      <w:pPr>
+        <w:pStyle w:val="berschrift1"/>
+      </w:pPr>
+      <w:r>
+        <w:t>VR-Prototyp</w:t>
+      </w:r>
+    </w:p>
+    <w:p>
+      <w:r>
+        <w:t>Um die Spiele mit VR-Controllern testen zu können und besser beurteilen zu können, ob diese Spaß machen und zur Bewegung um die Säule anregen, wurde eine LED-Säule in VR imitiert.</w:t>
+      </w:r>
+      <w:r>
+        <w:t xml:space="preserve"> Um den Kamera</w:t>
+      </w:r>
+      <w:r>
+        <w:t>-O</w:t>
+      </w:r>
+      <w:r>
+        <w:t>utput als Textur auf den Zylinder legen zu können, wurde ein spezieller Shader implementiert.</w:t>
+      </w:r>
+    </w:p>
+    <w:p>
+      <w:r>
+        <w:drawing>
+          <wp:inline distT="0" distB="0" distL="0" distR="0" wp14:anchorId="2002EDC7" wp14:editId="5A67D08D">
+            <wp:extent cx="2715905" cy="2543766"/>
+            <wp:effectExtent l="0" t="0" r="8255" b="9525"/>
+            <wp:docPr id="1912627354" name="Grafik 1"/>
+            <wp:cNvGraphicFramePr>
+              <a:graphicFrameLocks xmlns:a="http://schemas.openxmlformats.org/drawingml/2006/main" noChangeAspect="1"/>
+            </wp:cNvGraphicFramePr>
+            <a:graphic xmlns:a="http://schemas.openxmlformats.org/drawingml/2006/main">
+              <a:graphicData uri="http://schemas.openxmlformats.org/drawingml/2006/picture">
+                <pic:pic xmlns:pic="http://schemas.openxmlformats.org/drawingml/2006/picture">
+                  <pic:nvPicPr>
+                    <pic:cNvPr id="1912627354" name=""/>
+                    <pic:cNvPicPr/>
+                  </pic:nvPicPr>
+                  <pic:blipFill>
+                    <a:blip r:embed="rId5"/>
+                    <a:stretch>
+                      <a:fillRect/>
+                    </a:stretch>
+                  </pic:blipFill>
+                  <pic:spPr>
+                    <a:xfrm>
+                      <a:off x="0" y="0"/>
+                      <a:ext cx="2719810" cy="2547424"/>
+                    </a:xfrm>
+                    <a:prstGeom prst="rect">
+                      <a:avLst/>
+                    </a:prstGeom>
+                  </pic:spPr>
+                </pic:pic>
+              </a:graphicData>
+            </a:graphic>
+          </wp:inline>
+        </w:drawing>
+      </w:r>
+    </w:p>
+    <w:p>
+      <w:pPr>
+        <w:pStyle w:val="berschrift1"/>
+      </w:pPr>
+    </w:p>
     <w:p>
       <w:pPr>
         <w:pStyle w:val="berschrift1"/>
@@ -157,6 +223,7 @@
     </w:p>
     <w:p>
       <w:r>
+        <w:lastRenderedPageBreak/>
         <w:t>Spieleranzahl: 2 – mehrere</w:t>
       </w:r>
     </w:p>
@@ -291,7 +358,7 @@
         </w:numPr>
       </w:pPr>
       <w:r>
-        <w:t>Hindernisse zwingen dazu, größere Sprünge zu vollziehen</w:t>
+        <w:t>Der nächste Plattform-Nachladepunkt muss ggf. erst auf der Säule gesucht werden</w:t>
       </w:r>
     </w:p>
     <w:p>
@@ -303,7 +370,18 @@
         </w:numPr>
       </w:pPr>
       <w:r>
-        <w:lastRenderedPageBreak/>
+        <w:t>Hindernisse zwingen dazu, größere Sprünge zu vollziehen</w:t>
+      </w:r>
+    </w:p>
+    <w:p>
+      <w:pPr>
+        <w:pStyle w:val="Listenabsatz"/>
+        <w:numPr>
+          <w:ilvl w:val="0"/>
+          <w:numId w:val="1"/>
+        </w:numPr>
+      </w:pPr>
+      <w:r>
         <w:t xml:space="preserve">Sich </w:t>
       </w:r>
       <w:r>

</xml_diff>